<commit_message>
minor changes in the implementation
</commit_message>
<xml_diff>
--- a/deliverables/report.docx
+++ b/deliverables/report.docx
@@ -156,14 +156,29 @@
       </w:r>
       <w:proofErr w:type="spellEnd"/>
       <w:r>
-        <w:t xml:space="preserve"> public channel URL: </w:t>
+        <w:t xml:space="preserve"> public channel UR</w:t>
+      </w:r>
+      <w:r>
+        <w:t xml:space="preserve">L: </w:t>
       </w:r>
       <w:hyperlink r:id="rId5" w:history="1">
         <w:r>
           <w:rPr>
             <w:rStyle w:val="Hyperlink"/>
           </w:rPr>
-          <w:t>https://thingspeak.com/channels/2232092</w:t>
+          <w:t>https://thingspeak.com/ch</w:t>
+        </w:r>
+        <w:r>
+          <w:rPr>
+            <w:rStyle w:val="Hyperlink"/>
+          </w:rPr>
+          <w:t>a</w:t>
+        </w:r>
+        <w:r>
+          <w:rPr>
+            <w:rStyle w:val="Hyperlink"/>
+          </w:rPr>
+          <w:t>nnels/2233511</w:t>
         </w:r>
       </w:hyperlink>
     </w:p>
@@ -219,7 +234,7 @@
         <w:jc w:val="both"/>
       </w:pPr>
       <w:r>
-        <w:t>Assumptions</w:t>
+        <w:t>Connections/Subscriptions management</w:t>
       </w:r>
     </w:p>
     <w:p>
@@ -231,6 +246,48 @@
         </w:numPr>
         <w:jc w:val="both"/>
       </w:pPr>
+      <w:r>
+        <w:t>Retransmissions management</w:t>
+      </w:r>
+    </w:p>
+    <w:p>
+      <w:pPr>
+        <w:pStyle w:val="ListParagraph"/>
+        <w:numPr>
+          <w:ilvl w:val="0"/>
+          <w:numId w:val="2"/>
+        </w:numPr>
+        <w:jc w:val="both"/>
+      </w:pPr>
+      <w:r>
+        <w:t>Messages queue implementation</w:t>
+      </w:r>
+    </w:p>
+    <w:p>
+      <w:pPr>
+        <w:pStyle w:val="ListParagraph"/>
+        <w:numPr>
+          <w:ilvl w:val="0"/>
+          <w:numId w:val="2"/>
+        </w:numPr>
+        <w:jc w:val="both"/>
+      </w:pPr>
+      <w:r>
+        <w:t>Additional support variables and assumptions</w:t>
+      </w:r>
+    </w:p>
+    <w:p>
+      <w:pPr>
+        <w:pStyle w:val="ListParagraph"/>
+        <w:numPr>
+          <w:ilvl w:val="0"/>
+          <w:numId w:val="2"/>
+        </w:numPr>
+        <w:jc w:val="both"/>
+      </w:pPr>
+      <w:r>
+        <w:t>Debug channels</w:t>
+      </w:r>
     </w:p>
     <w:sectPr>
       <w:pgSz w:w="11906" w:h="16838"/>

</xml_diff>